<commit_message>
JWT is fixed. Now the password are getting incrypted and the registration form is done only by the admin. Their is a automatilcy generated user whit the email: ivoAdmin@mail.com Pass;12345678 Problem was the min and max format of the password type.
</commit_message>
<xml_diff>
--- a/Documents/Модел на Ансов приложен за система за контрол на опашките.docx
+++ b/Documents/Модел на Ансов приложен за система за контрол на опашките.docx
@@ -4,10 +4,22 @@
   <w:body>
     <w:p>
       <w:r>
-        <w:t>Модел на Ансов приложен за система за контрол на опашките.</w:t>
-      </w:r>
-    </w:p>
-    <w:p/>
+        <w:t>Модел на Ансо</w:t>
+      </w:r>
+      <w:r>
+        <w:t>ф</w:t>
+      </w:r>
+      <w:r>
+        <w:t xml:space="preserve"> приложен за система за контрол на опашките.</w:t>
+      </w:r>
+    </w:p>
+    <w:p>
+      <w:pPr>
+        <w:rPr>
+          <w:lang w:val="en-US"/>
+        </w:rPr>
+      </w:pPr>
+    </w:p>
     <w:p>
       <w:pPr>
         <w:pStyle w:val="ListParagraph"/>
@@ -400,16 +412,7 @@
         <w:ind w:left="1416" w:firstLine="708"/>
       </w:pPr>
       <w:r>
-        <w:t>Тук може да се разгледа централизиран опит за проникаване на</w:t>
-      </w:r>
-      <w:r>
-        <w:t xml:space="preserve"> </w:t>
-      </w:r>
-      <w:r>
-        <w:t>продукта или да</w:t>
-      </w:r>
-      <w:r>
-        <w:t xml:space="preserve"> се подходи пасивно и продукта да влезе като заместител на по-скъпа и по-специализан продукт.</w:t>
+        <w:t>Тук може да се разгледа централизиран опит за проникаване на продукта или да се подходи пасивно и продукта да влезе като заместител на по-скъпа и по-специализан продукт.</w:t>
       </w:r>
     </w:p>
     <w:p>
@@ -627,10 +630,7 @@
         <w:ind w:left="1416" w:firstLine="708"/>
       </w:pPr>
       <w:r>
-        <w:t>Възможноста на риска</w:t>
-      </w:r>
-      <w:r>
-        <w:t xml:space="preserve"> калколацията за възможноста на продукта да пробие на пазара. Пример:</w:t>
+        <w:t>Възможноста на риска калколацията за възможноста на продукта да пробие на пазара. Пример:</w:t>
       </w:r>
     </w:p>
     <w:p>

</xml_diff>